<commit_message>
comments on the Introduction
</commit_message>
<xml_diff>
--- a/Manuscritos/Manuscrito_07_16_2025.docx
+++ b/Manuscritos/Manuscrito_07_16_2025.docx
@@ -1,6 +1,6 @@
 
 <file path=word/document.xml><?xml version="1.0" encoding="utf-8"?>
-<w:document xmlns:wpc="http://schemas.microsoft.com/office/word/2010/wordprocessingCanvas" xmlns:cx="http://schemas.microsoft.com/office/drawing/2014/chartex" xmlns:cx1="http://schemas.microsoft.com/office/drawing/2015/9/8/chartex" xmlns:cx2="http://schemas.microsoft.com/office/drawing/2015/10/21/chartex" xmlns:cx3="http://schemas.microsoft.com/office/drawing/2016/5/9/chartex" xmlns:cx4="http://schemas.microsoft.com/office/drawing/2016/5/10/chartex" xmlns:cx5="http://schemas.microsoft.com/office/drawing/2016/5/11/chartex" xmlns:cx6="http://schemas.microsoft.com/office/drawing/2016/5/12/chartex" xmlns:cx7="http://schemas.microsoft.com/office/drawing/2016/5/13/chartex" xmlns:cx8="http://schemas.microsoft.com/office/drawing/2016/5/14/chartex" xmlns:mc="http://schemas.openxmlformats.org/markup-compatibility/2006" xmlns:aink="http://schemas.microsoft.com/office/drawing/2016/ink" xmlns:am3d="http://schemas.microsoft.com/office/drawing/2017/model3d" xmlns:o="urn:schemas-microsoft-com:office:office" xmlns:r="http://schemas.openxmlformats.org/officeDocument/2006/relationships" xmlns:m="http://schemas.openxmlformats.org/officeDocument/2006/math" xmlns:v="urn:schemas-microsoft-com:vml" xmlns:wp14="http://schemas.microsoft.com/office/word/2010/wordprocessingDrawing" xmlns:wp="http://schemas.openxmlformats.org/drawingml/2006/wordprocessingDrawing" xmlns:w10="urn:schemas-microsoft-com:office:word" xmlns:w="http://schemas.openxmlformats.org/wordprocessingml/2006/main" xmlns:w14="http://schemas.microsoft.com/office/word/2010/wordml" xmlns:w15="http://schemas.microsoft.com/office/word/2012/wordml" xmlns:w16cex="http://schemas.microsoft.com/office/word/2018/wordml/cex" xmlns:w16cid="http://schemas.microsoft.com/office/word/2016/wordml/cid" xmlns:w16="http://schemas.microsoft.com/office/word/2018/wordml" xmlns:w16sdtdh="http://schemas.microsoft.com/office/word/2020/wordml/sdtdatahash" xmlns:w16se="http://schemas.microsoft.com/office/word/2015/wordml/symex" xmlns:wpg="http://schemas.microsoft.com/office/word/2010/wordprocessingGroup" xmlns:wpi="http://schemas.microsoft.com/office/word/2010/wordprocessingInk" xmlns:wne="http://schemas.microsoft.com/office/word/2006/wordml" xmlns:wps="http://schemas.microsoft.com/office/word/2010/wordprocessingShape" mc:Ignorable="w14 w15 w16se w16cid w16 w16cex w16sdtdh wp14">
+<w:document xmlns:wpc="http://schemas.microsoft.com/office/word/2010/wordprocessingCanvas" xmlns:cx="http://schemas.microsoft.com/office/drawing/2014/chartex" xmlns:cx1="http://schemas.microsoft.com/office/drawing/2015/9/8/chartex" xmlns:cx2="http://schemas.microsoft.com/office/drawing/2015/10/21/chartex" xmlns:cx3="http://schemas.microsoft.com/office/drawing/2016/5/9/chartex" xmlns:cx4="http://schemas.microsoft.com/office/drawing/2016/5/10/chartex" xmlns:cx5="http://schemas.microsoft.com/office/drawing/2016/5/11/chartex" xmlns:cx6="http://schemas.microsoft.com/office/drawing/2016/5/12/chartex" xmlns:cx7="http://schemas.microsoft.com/office/drawing/2016/5/13/chartex" xmlns:cx8="http://schemas.microsoft.com/office/drawing/2016/5/14/chartex" xmlns:mc="http://schemas.openxmlformats.org/markup-compatibility/2006" xmlns:aink="http://schemas.microsoft.com/office/drawing/2016/ink" xmlns:am3d="http://schemas.microsoft.com/office/drawing/2017/model3d" xmlns:o="urn:schemas-microsoft-com:office:office" xmlns:oel="http://schemas.microsoft.com/office/2019/extlst" xmlns:r="http://schemas.openxmlformats.org/officeDocument/2006/relationships" xmlns:m="http://schemas.openxmlformats.org/officeDocument/2006/math" xmlns:v="urn:schemas-microsoft-com:vml" xmlns:wp14="http://schemas.microsoft.com/office/word/2010/wordprocessingDrawing" xmlns:wp="http://schemas.openxmlformats.org/drawingml/2006/wordprocessingDrawing" xmlns:w10="urn:schemas-microsoft-com:office:word" xmlns:w="http://schemas.openxmlformats.org/wordprocessingml/2006/main" xmlns:w14="http://schemas.microsoft.com/office/word/2010/wordml" xmlns:w15="http://schemas.microsoft.com/office/word/2012/wordml" xmlns:w16cex="http://schemas.microsoft.com/office/word/2018/wordml/cex" xmlns:w16cid="http://schemas.microsoft.com/office/word/2016/wordml/cid" xmlns:w16="http://schemas.microsoft.com/office/word/2018/wordml" xmlns:w16du="http://schemas.microsoft.com/office/word/2023/wordml/word16du" xmlns:w16sdtdh="http://schemas.microsoft.com/office/word/2020/wordml/sdtdatahash" xmlns:w16se="http://schemas.microsoft.com/office/word/2015/wordml/symex" xmlns:wpg="http://schemas.microsoft.com/office/word/2010/wordprocessingGroup" xmlns:wpi="http://schemas.microsoft.com/office/word/2010/wordprocessingInk" xmlns:wne="http://schemas.microsoft.com/office/word/2006/wordml" xmlns:wps="http://schemas.microsoft.com/office/word/2010/wordprocessingShape" mc:Ignorable="w14 w15 w16se w16cid w16 w16cex w16sdtdh w16du wp14">
   <w:body>
     <w:p>
       <w:pPr>
@@ -29,7 +29,27 @@
         <w:rPr>
           <w:rFonts w:ascii="Times New Roman" w:hAnsi="Times New Roman" w:cs="Times New Roman"/>
         </w:rPr>
-        <w:t>Los carbohidratos son fundamentales para las funciones metabólicas de las plantas, ya que proporcionan tanto los componentes básicos para la biomasa como la energía necesaria para las reacciones químicas y la síntesis de compuestos orgánicos. Entre ellos, se distinguen dos grandes grupos: los carbohidratos estructurales, que forman parte de la biomasa sólida (como la celulosa y hemicelulosa), y los carbohidratos no estructurales (NSC), que actúan como reservas movilizables esenciales para el metabolismo vegetal. Dentro de este último grupo, el almidón ocupa un lugar central por ser osmóticamente inactivo, lo que permite a las plantas almacenarlo en grandes cantidades</w:t>
+        <w:t xml:space="preserve">Los carbohidratos son fundamentales para las funciones </w:t>
+      </w:r>
+      <w:commentRangeStart w:id="0"/>
+      <w:r>
+        <w:rPr>
+          <w:rFonts w:ascii="Times New Roman" w:hAnsi="Times New Roman" w:cs="Times New Roman"/>
+        </w:rPr>
+        <w:t>metabólicas de las plantas</w:t>
+      </w:r>
+      <w:commentRangeEnd w:id="0"/>
+      <w:r>
+        <w:rPr>
+          <w:rStyle w:val="CommentReference"/>
+        </w:rPr>
+        <w:commentReference w:id="0"/>
+      </w:r>
+      <w:r>
+        <w:rPr>
+          <w:rFonts w:ascii="Times New Roman" w:hAnsi="Times New Roman" w:cs="Times New Roman"/>
+        </w:rPr>
+        <w:t>, ya que proporcionan tanto los componentes básicos para la biomasa como la energía necesaria para las reacciones químicas y la síntesis de compuestos orgánicos. Entre ellos, se distinguen dos grandes grupos: los carbohidratos estructurales, que forman parte de la biomasa sólida (como la celulosa y hemicelulosa), y los carbohidratos no estructurales (NSC), que actúan como reservas movilizables esenciales para el metabolismo vegetal. Dentro de este último grupo, el almidón ocupa un lugar central por ser osmóticamente inactivo, lo que permite a las plantas almacenarlo en grandes cantidades</w:t>
       </w:r>
       <w:r>
         <w:rPr>
@@ -151,14 +171,7 @@
         <w:rPr>
           <w:rFonts w:ascii="Times New Roman" w:hAnsi="Times New Roman" w:cs="Times New Roman"/>
         </w:rPr>
-        <w:t xml:space="preserve">Este papel del almidón es especialmente importante durante la formación de nuevas células </w:t>
-      </w:r>
-      <w:proofErr w:type="gramStart"/>
-      <w:r>
-        <w:rPr>
-          <w:rFonts w:ascii="Times New Roman" w:hAnsi="Times New Roman" w:cs="Times New Roman"/>
-        </w:rPr>
-        <w:t>del</w:t>
+        <w:t>Este papel del almidón es especialmente importante durante la formación de nuevas células del</w:t>
       </w:r>
       <w:r>
         <w:rPr>
@@ -170,14 +183,7 @@
         <w:rPr>
           <w:rFonts w:ascii="Times New Roman" w:hAnsi="Times New Roman" w:cs="Times New Roman"/>
         </w:rPr>
-        <w:t>xilema</w:t>
-      </w:r>
-      <w:proofErr w:type="gramEnd"/>
-      <w:r>
-        <w:rPr>
-          <w:rFonts w:ascii="Times New Roman" w:hAnsi="Times New Roman" w:cs="Times New Roman"/>
-        </w:rPr>
-        <w:t xml:space="preserve"> (</w:t>
+        <w:t>xilema (</w:t>
       </w:r>
       <w:proofErr w:type="spellStart"/>
       <w:r>
@@ -191,7 +197,15 @@
         <w:rPr>
           <w:rFonts w:ascii="Times New Roman" w:hAnsi="Times New Roman" w:cs="Times New Roman"/>
         </w:rPr>
-        <w:t>). Diversos estudios han evidenciado que, durante los picos de crecimiento radial, la concentración de almidón disminuye, mientras que la de azúcares solubles aumenta. Esto se interpreta como una movilización activa del almidón para sostener procesos como la expansión celular y la lignificación</w:t>
+        <w:t xml:space="preserve">). </w:t>
+      </w:r>
+      <w:commentRangeStart w:id="1"/>
+      <w:commentRangeStart w:id="2"/>
+      <w:r>
+        <w:rPr>
+          <w:rFonts w:ascii="Times New Roman" w:hAnsi="Times New Roman" w:cs="Times New Roman"/>
+        </w:rPr>
+        <w:t>Diversos estudios han evidenciado que, durante los picos de crecimiento radial, la concentración de almidón disminuye, mientras que la de azúcares solubles aumenta. Esto se interpreta como una movilización activa del almidón para sostener procesos como la expansión celular y la lignificación</w:t>
       </w:r>
       <w:r>
         <w:rPr>
@@ -236,6 +250,20 @@
         </w:rPr>
         <w:t xml:space="preserve"> mediada por mecanismos de osmorregulación.</w:t>
       </w:r>
+      <w:commentRangeEnd w:id="1"/>
+      <w:r>
+        <w:rPr>
+          <w:rStyle w:val="CommentReference"/>
+        </w:rPr>
+        <w:commentReference w:id="1"/>
+      </w:r>
+      <w:commentRangeEnd w:id="2"/>
+      <w:r>
+        <w:rPr>
+          <w:rStyle w:val="CommentReference"/>
+        </w:rPr>
+        <w:commentReference w:id="2"/>
+      </w:r>
     </w:p>
     <w:p>
       <w:pPr>
@@ -249,6 +277,7 @@
         </w:rPr>
         <w:t xml:space="preserve">Históricamente, la cuantificación de NSC se ha realizado mediante métodos destructivos, como los propuestos por </w:t>
       </w:r>
+      <w:commentRangeStart w:id="3"/>
       <w:r>
         <w:rPr>
           <w:rFonts w:ascii="Times New Roman" w:hAnsi="Times New Roman" w:cs="Times New Roman"/>
@@ -280,6 +309,13 @@
         </w:rPr>
         <w:fldChar w:fldCharType="end"/>
       </w:r>
+      <w:commentRangeEnd w:id="3"/>
+      <w:r>
+        <w:rPr>
+          <w:rStyle w:val="CommentReference"/>
+        </w:rPr>
+        <w:commentReference w:id="3"/>
+      </w:r>
       <w:r>
         <w:rPr>
           <w:rFonts w:ascii="Times New Roman" w:hAnsi="Times New Roman" w:cs="Times New Roman"/>
@@ -290,14 +326,14 @@
         <w:rPr>
           <w:rFonts w:ascii="Times New Roman" w:hAnsi="Times New Roman" w:cs="Times New Roman"/>
         </w:rPr>
-        <w:t xml:space="preserve"> que requieren triturar los tejidos vegetales para extraer los azúcares y, posteriormente, el almidón. Aunque eficaces para estimar concentraciones globales, estos métodos no permiten analizar la distribución espacial fina del almidón dentro del tejido. Incluso estudios recientes que utilizan </w:t>
+        <w:t xml:space="preserve"> que requieren triturar los tejidos vegetales para extraer los azúcares y, posteriormente, el almidón. Aunque eficaces para estimar concentraciones globales, estos métodos no permiten analizar la distribución espacial fina del almidón dentro del tejido. Incluso estudios recientes que utilizan micro-</w:t>
       </w:r>
       <w:proofErr w:type="spellStart"/>
       <w:r>
         <w:rPr>
           <w:rFonts w:ascii="Times New Roman" w:hAnsi="Times New Roman" w:cs="Times New Roman"/>
         </w:rPr>
-        <w:t>micro-cores</w:t>
+        <w:t>cores</w:t>
       </w:r>
       <w:proofErr w:type="spellEnd"/>
       <w:r>
@@ -380,27 +416,13 @@
         <w:rPr>
           <w:rFonts w:ascii="Times New Roman" w:hAnsi="Times New Roman" w:cs="Times New Roman"/>
         </w:rPr>
-        <w:t xml:space="preserve"> por Herrera-Ramírez et al. (2021</w:t>
-      </w:r>
-      <w:proofErr w:type="gramStart"/>
-      <w:r>
-        <w:rPr>
-          <w:rFonts w:ascii="Times New Roman" w:hAnsi="Times New Roman" w:cs="Times New Roman"/>
-        </w:rPr>
-        <w:t>)</w:t>
-      </w:r>
-      <w:r>
-        <w:rPr>
-          <w:rFonts w:ascii="Times New Roman" w:hAnsi="Times New Roman" w:cs="Times New Roman"/>
-        </w:rPr>
-        <w:t xml:space="preserve">  y</w:t>
-      </w:r>
-      <w:proofErr w:type="gramEnd"/>
-      <w:r>
-        <w:rPr>
-          <w:rFonts w:ascii="Times New Roman" w:hAnsi="Times New Roman" w:cs="Times New Roman"/>
-        </w:rPr>
-        <w:t xml:space="preserve"> empleada en otros análisis histológicos</w:t>
+        <w:t xml:space="preserve"> por Herrera-Ramírez et al. (2021)</w:t>
+      </w:r>
+      <w:r>
+        <w:rPr>
+          <w:rFonts w:ascii="Times New Roman" w:hAnsi="Times New Roman" w:cs="Times New Roman"/>
+        </w:rPr>
+        <w:t xml:space="preserve">  y empleada en otros análisis histológicos</w:t>
       </w:r>
       <w:r>
         <w:rPr>
@@ -500,50 +522,42 @@
           <w:i/>
           <w:iCs/>
         </w:rPr>
-        <w:t>microchita</w:t>
-      </w:r>
-      <w:proofErr w:type="spellEnd"/>
+        <w:t>micro</w:t>
+      </w:r>
       <w:r>
         <w:rPr>
           <w:rFonts w:ascii="Times New Roman" w:hAnsi="Times New Roman" w:cs="Times New Roman"/>
           <w:i/>
           <w:iCs/>
         </w:rPr>
-        <w:t xml:space="preserve">, </w:t>
-      </w:r>
-      <w:proofErr w:type="spellStart"/>
+        <w:t>carpa</w:t>
+      </w:r>
+      <w:proofErr w:type="spellEnd"/>
       <w:r>
         <w:rPr>
           <w:rFonts w:ascii="Times New Roman" w:hAnsi="Times New Roman" w:cs="Times New Roman"/>
           <w:i/>
           <w:iCs/>
         </w:rPr>
-        <w:t>Sacoglottis</w:t>
-      </w:r>
-      <w:proofErr w:type="spellEnd"/>
+        <w:t xml:space="preserve">, </w:t>
+      </w:r>
+      <w:proofErr w:type="spellStart"/>
       <w:r>
         <w:rPr>
           <w:rFonts w:ascii="Times New Roman" w:hAnsi="Times New Roman" w:cs="Times New Roman"/>
           <w:i/>
           <w:iCs/>
         </w:rPr>
-        <w:t xml:space="preserve"> </w:t>
-      </w:r>
-      <w:proofErr w:type="spellStart"/>
+        <w:t>Sacoglottis</w:t>
+      </w:r>
+      <w:proofErr w:type="spellEnd"/>
       <w:r>
         <w:rPr>
           <w:rFonts w:ascii="Times New Roman" w:hAnsi="Times New Roman" w:cs="Times New Roman"/>
           <w:i/>
           <w:iCs/>
         </w:rPr>
-        <w:t>guianensis</w:t>
-      </w:r>
-      <w:proofErr w:type="spellEnd"/>
-      <w:r>
-        <w:rPr>
-          <w:rFonts w:ascii="Times New Roman" w:hAnsi="Times New Roman" w:cs="Times New Roman"/>
-        </w:rPr>
-        <w:t xml:space="preserve"> y </w:t>
+        <w:t xml:space="preserve"> </w:t>
       </w:r>
       <w:proofErr w:type="spellStart"/>
       <w:r>
@@ -552,24 +566,40 @@
           <w:i/>
           <w:iCs/>
         </w:rPr>
-        <w:t>Ocotea</w:t>
+        <w:t>guianensis</w:t>
       </w:r>
       <w:proofErr w:type="spellEnd"/>
+      <w:r>
+        <w:rPr>
+          <w:rFonts w:ascii="Times New Roman" w:hAnsi="Times New Roman" w:cs="Times New Roman"/>
+        </w:rPr>
+        <w:t xml:space="preserve"> y </w:t>
+      </w:r>
+      <w:proofErr w:type="spellStart"/>
       <w:r>
         <w:rPr>
           <w:rFonts w:ascii="Times New Roman" w:hAnsi="Times New Roman" w:cs="Times New Roman"/>
           <w:i/>
           <w:iCs/>
         </w:rPr>
-        <w:t xml:space="preserve"> </w:t>
-      </w:r>
-      <w:proofErr w:type="spellStart"/>
+        <w:t>Ocotea</w:t>
+      </w:r>
+      <w:proofErr w:type="spellEnd"/>
       <w:r>
         <w:rPr>
           <w:rFonts w:ascii="Times New Roman" w:hAnsi="Times New Roman" w:cs="Times New Roman"/>
           <w:i/>
           <w:iCs/>
         </w:rPr>
+        <w:t xml:space="preserve"> </w:t>
+      </w:r>
+      <w:proofErr w:type="spellStart"/>
+      <w:r>
+        <w:rPr>
+          <w:rFonts w:ascii="Times New Roman" w:hAnsi="Times New Roman" w:cs="Times New Roman"/>
+          <w:i/>
+          <w:iCs/>
+        </w:rPr>
         <w:t>acutangula</w:t>
       </w:r>
       <w:proofErr w:type="spellEnd"/>
@@ -577,7 +607,27 @@
         <w:rPr>
           <w:rFonts w:ascii="Times New Roman" w:hAnsi="Times New Roman" w:cs="Times New Roman"/>
         </w:rPr>
-        <w:t xml:space="preserve"> que presentan estrategias contrastantes de almacenamiento de carbohidratos. Se comparó la concentración y distribución de almidón, así como el crecimiento radial, entre dos momentos climáticamente contrastantes: época húmeda y época seca. Esto permite evaluar cómo responde cada especie al ambiente en términos de uso de reservas y producción de madera.</w:t>
+        <w:t xml:space="preserve"> que presentan estrategias contrastantes de almacenamiento de carbohidratos. Se comparó la concentración y distribución de almidón, así como el crecimiento radial, entre </w:t>
+      </w:r>
+      <w:commentRangeStart w:id="4"/>
+      <w:r>
+        <w:rPr>
+          <w:rFonts w:ascii="Times New Roman" w:hAnsi="Times New Roman" w:cs="Times New Roman"/>
+        </w:rPr>
+        <w:t>dos momentos climáticamente contrastantes</w:t>
+      </w:r>
+      <w:commentRangeEnd w:id="4"/>
+      <w:r>
+        <w:rPr>
+          <w:rStyle w:val="CommentReference"/>
+        </w:rPr>
+        <w:commentReference w:id="4"/>
+      </w:r>
+      <w:r>
+        <w:rPr>
+          <w:rFonts w:ascii="Times New Roman" w:hAnsi="Times New Roman" w:cs="Times New Roman"/>
+        </w:rPr>
+        <w:t>: época húmeda y época seca. Esto permite evaluar cómo responde cada especie al ambiente en términos de uso de reservas y producción de madera.</w:t>
       </w:r>
       <w:r>
         <w:rPr>
@@ -598,6 +648,7 @@
           <w:rFonts w:ascii="Times New Roman" w:hAnsi="Times New Roman" w:cs="Times New Roman"/>
         </w:rPr>
       </w:pPr>
+      <w:commentRangeStart w:id="5"/>
       <w:r>
         <w:rPr>
           <w:rFonts w:ascii="Times New Roman" w:hAnsi="Times New Roman" w:cs="Times New Roman"/>
@@ -616,21 +667,14 @@
         <w:rPr>
           <w:rFonts w:ascii="Times New Roman" w:hAnsi="Times New Roman" w:cs="Times New Roman"/>
         </w:rPr>
-        <w:t xml:space="preserve"> de estas especies y de los mecanismos subyacentes al crecimiento </w:t>
-      </w:r>
-      <w:proofErr w:type="gramStart"/>
-      <w:r>
-        <w:rPr>
-          <w:rFonts w:ascii="Times New Roman" w:hAnsi="Times New Roman" w:cs="Times New Roman"/>
-        </w:rPr>
-        <w:t>del xilema</w:t>
-      </w:r>
-      <w:proofErr w:type="gramEnd"/>
-      <w:r>
-        <w:rPr>
-          <w:rFonts w:ascii="Times New Roman" w:hAnsi="Times New Roman" w:cs="Times New Roman"/>
-        </w:rPr>
-        <w:t>.</w:t>
+        <w:t xml:space="preserve"> de estas especies y de los mecanismos subyacentes al crecimiento del xilema.</w:t>
+      </w:r>
+      <w:commentRangeEnd w:id="5"/>
+      <w:r>
+        <w:rPr>
+          <w:rStyle w:val="CommentReference"/>
+        </w:rPr>
+        <w:commentReference w:id="5"/>
       </w:r>
     </w:p>
     <w:p>
@@ -661,16 +705,22 @@
         <w:rPr>
           <w:rFonts w:ascii="Times New Roman" w:hAnsi="Times New Roman" w:cs="Times New Roman"/>
         </w:rPr>
-        <w:t xml:space="preserve">¿Cómo se relacionan la concentración y la distribución espacial del almidón en los primeros milímetros </w:t>
-      </w:r>
-      <w:proofErr w:type="gramStart"/>
-      <w:r>
-        <w:rPr>
-          <w:rFonts w:ascii="Times New Roman" w:hAnsi="Times New Roman" w:cs="Times New Roman"/>
-        </w:rPr>
-        <w:t>del xilema</w:t>
-      </w:r>
-      <w:proofErr w:type="gramEnd"/>
+        <w:t>¿Cómo se relacionan la concentración y la distribución espacial del almidón e</w:t>
+      </w:r>
+      <w:commentRangeStart w:id="6"/>
+      <w:r>
+        <w:rPr>
+          <w:rFonts w:ascii="Times New Roman" w:hAnsi="Times New Roman" w:cs="Times New Roman"/>
+        </w:rPr>
+        <w:t>n los primeros milímetros del xilema</w:t>
+      </w:r>
+      <w:commentRangeEnd w:id="6"/>
+      <w:r>
+        <w:rPr>
+          <w:rStyle w:val="CommentReference"/>
+        </w:rPr>
+        <w:commentReference w:id="6"/>
+      </w:r>
       <w:r>
         <w:rPr>
           <w:rFonts w:ascii="Times New Roman" w:hAnsi="Times New Roman" w:cs="Times New Roman"/>
@@ -705,21 +755,21 @@
         <w:rPr>
           <w:rFonts w:ascii="Times New Roman" w:hAnsi="Times New Roman" w:cs="Times New Roman"/>
         </w:rPr>
-        <w:t xml:space="preserve">La concentración y distribución espacial del almidón en los primeros milímetros </w:t>
-      </w:r>
-      <w:proofErr w:type="gramStart"/>
-      <w:r>
-        <w:rPr>
-          <w:rFonts w:ascii="Times New Roman" w:hAnsi="Times New Roman" w:cs="Times New Roman"/>
-        </w:rPr>
-        <w:t>del xilema</w:t>
-      </w:r>
-      <w:proofErr w:type="gramEnd"/>
-      <w:r>
-        <w:rPr>
-          <w:rFonts w:ascii="Times New Roman" w:hAnsi="Times New Roman" w:cs="Times New Roman"/>
-        </w:rPr>
-        <w:t xml:space="preserve"> varían de forma inversa con el crecimiento radial. Esta relación depende de la estrategia de almacenamiento de carbohidratos de cada especie y de las condiciones estacionales.</w:t>
+        <w:t xml:space="preserve">La concentración y distribución espacial del almidón en los primeros milímetros del xilema </w:t>
+      </w:r>
+      <w:commentRangeStart w:id="7"/>
+      <w:r>
+        <w:rPr>
+          <w:rFonts w:ascii="Times New Roman" w:hAnsi="Times New Roman" w:cs="Times New Roman"/>
+        </w:rPr>
+        <w:t>varían de forma inversa con el crecimiento radial. Esta relación depende de la estrategia de almacenamiento de carbohidratos de cada especie y de las condiciones estacionales.</w:t>
+      </w:r>
+      <w:commentRangeEnd w:id="7"/>
+      <w:r>
+        <w:rPr>
+          <w:rStyle w:val="CommentReference"/>
+        </w:rPr>
+        <w:commentReference w:id="7"/>
       </w:r>
     </w:p>
     <w:p>
@@ -749,21 +799,7 @@
         <w:rPr>
           <w:rFonts w:ascii="Times New Roman" w:hAnsi="Times New Roman" w:cs="Times New Roman"/>
         </w:rPr>
-        <w:t xml:space="preserve">Evaluar cómo se relacionan la concentración y distribución espacial del almidón en los primeros milímetros </w:t>
-      </w:r>
-      <w:proofErr w:type="gramStart"/>
-      <w:r>
-        <w:rPr>
-          <w:rFonts w:ascii="Times New Roman" w:hAnsi="Times New Roman" w:cs="Times New Roman"/>
-        </w:rPr>
-        <w:t>del xilema</w:t>
-      </w:r>
-      <w:proofErr w:type="gramEnd"/>
-      <w:r>
-        <w:rPr>
-          <w:rFonts w:ascii="Times New Roman" w:hAnsi="Times New Roman" w:cs="Times New Roman"/>
-        </w:rPr>
-        <w:t xml:space="preserve"> con el crecimiento radial reciente en tres especies de un bosque estacionalmente seco, con estrategias de almacenamiento contrastantes, durante la estación seca y la estación húmeda.</w:t>
+        <w:t>Evaluar cómo se relacionan la concentración y distribución espacial del almidón en los primeros milímetros del xilema con el crecimiento radial reciente en tres especies de un bosque estacionalmente seco, con estrategias de almacenamiento contrastantes, durante la estación seca y la estación húmeda.</w:t>
       </w:r>
     </w:p>
     <w:p>
@@ -793,7 +829,7 @@
     </w:p>
     <w:p>
       <w:pPr>
-        <w:pStyle w:val="Prrafodelista"/>
+        <w:pStyle w:val="ListParagraph"/>
         <w:numPr>
           <w:ilvl w:val="0"/>
           <w:numId w:val="1"/>
@@ -806,21 +842,7 @@
         <w:rPr>
           <w:rFonts w:ascii="Times New Roman" w:hAnsi="Times New Roman" w:cs="Times New Roman"/>
         </w:rPr>
-        <w:t xml:space="preserve">Caracterizar la distribución espacial del almidón en los primeros milímetros </w:t>
-      </w:r>
-      <w:proofErr w:type="gramStart"/>
-      <w:r>
-        <w:rPr>
-          <w:rFonts w:ascii="Times New Roman" w:hAnsi="Times New Roman" w:cs="Times New Roman"/>
-        </w:rPr>
-        <w:t>del xilema</w:t>
-      </w:r>
-      <w:proofErr w:type="gramEnd"/>
-      <w:r>
-        <w:rPr>
-          <w:rFonts w:ascii="Times New Roman" w:hAnsi="Times New Roman" w:cs="Times New Roman"/>
-        </w:rPr>
-        <w:t xml:space="preserve"> en tres especies </w:t>
+        <w:t xml:space="preserve">Caracterizar la distribución espacial del almidón en los primeros milímetros del xilema en tres especies </w:t>
       </w:r>
       <w:r>
         <w:rPr>
@@ -855,7 +877,7 @@
     </w:p>
     <w:p>
       <w:pPr>
-        <w:pStyle w:val="Prrafodelista"/>
+        <w:pStyle w:val="ListParagraph"/>
         <w:numPr>
           <w:ilvl w:val="0"/>
           <w:numId w:val="1"/>
@@ -873,7 +895,7 @@
     </w:p>
     <w:p>
       <w:pPr>
-        <w:pStyle w:val="Prrafodelista"/>
+        <w:pStyle w:val="ListParagraph"/>
         <w:numPr>
           <w:ilvl w:val="0"/>
           <w:numId w:val="1"/>
@@ -891,7 +913,7 @@
     </w:p>
     <w:p>
       <w:pPr>
-        <w:pStyle w:val="Prrafodelista"/>
+        <w:pStyle w:val="ListParagraph"/>
         <w:numPr>
           <w:ilvl w:val="0"/>
           <w:numId w:val="1"/>
@@ -936,7 +958,7 @@
     </w:p>
     <w:p>
       <w:pPr>
-        <w:pStyle w:val="Bibliografa"/>
+        <w:pStyle w:val="Bibliography"/>
         <w:rPr>
           <w:rFonts w:ascii="Calibri" w:hAnsi="Calibri" w:cs="Calibri"/>
           <w:lang w:val="en-US"/>
@@ -983,7 +1005,7 @@
     </w:p>
     <w:p>
       <w:pPr>
-        <w:pStyle w:val="Bibliografa"/>
+        <w:pStyle w:val="Bibliography"/>
         <w:rPr>
           <w:rFonts w:ascii="Calibri" w:hAnsi="Calibri" w:cs="Calibri"/>
           <w:lang w:val="en-US"/>
@@ -1015,7 +1037,7 @@
     </w:p>
     <w:p>
       <w:pPr>
-        <w:pStyle w:val="Bibliografa"/>
+        <w:pStyle w:val="Bibliography"/>
         <w:rPr>
           <w:rFonts w:ascii="Calibri" w:hAnsi="Calibri" w:cs="Calibri"/>
         </w:rPr>
@@ -1044,7 +1066,7 @@
     </w:p>
     <w:p>
       <w:pPr>
-        <w:pStyle w:val="Bibliografa"/>
+        <w:pStyle w:val="Bibliography"/>
         <w:rPr>
           <w:rFonts w:ascii="Calibri" w:hAnsi="Calibri" w:cs="Calibri"/>
           <w:lang w:val="en-US"/>
@@ -1090,7 +1112,7 @@
     </w:p>
     <w:p>
       <w:pPr>
-        <w:pStyle w:val="Bibliografa"/>
+        <w:pStyle w:val="Bibliography"/>
         <w:rPr>
           <w:rFonts w:ascii="Calibri" w:hAnsi="Calibri" w:cs="Calibri"/>
         </w:rPr>
@@ -1119,7 +1141,7 @@
     </w:p>
     <w:p>
       <w:pPr>
-        <w:pStyle w:val="Bibliografa"/>
+        <w:pStyle w:val="Bibliography"/>
         <w:rPr>
           <w:rFonts w:ascii="Calibri" w:hAnsi="Calibri" w:cs="Calibri"/>
           <w:lang w:val="en-US"/>
@@ -1157,7 +1179,7 @@
     </w:p>
     <w:p>
       <w:pPr>
-        <w:pStyle w:val="Bibliografa"/>
+        <w:pStyle w:val="Bibliography"/>
         <w:rPr>
           <w:rFonts w:ascii="Calibri" w:hAnsi="Calibri" w:cs="Calibri"/>
           <w:lang w:val="en-US"/>
@@ -1189,7 +1211,7 @@
     </w:p>
     <w:p>
       <w:pPr>
-        <w:pStyle w:val="Bibliografa"/>
+        <w:pStyle w:val="Bibliography"/>
         <w:rPr>
           <w:rFonts w:ascii="Calibri" w:hAnsi="Calibri" w:cs="Calibri"/>
         </w:rPr>
@@ -1231,8 +1253,188 @@
 </w:document>
 </file>
 
+<file path=word/comments.xml><?xml version="1.0" encoding="utf-8"?>
+<w:comments xmlns:wpc="http://schemas.microsoft.com/office/word/2010/wordprocessingCanvas" xmlns:cx="http://schemas.microsoft.com/office/drawing/2014/chartex" xmlns:cx1="http://schemas.microsoft.com/office/drawing/2015/9/8/chartex" xmlns:cx2="http://schemas.microsoft.com/office/drawing/2015/10/21/chartex" xmlns:cx3="http://schemas.microsoft.com/office/drawing/2016/5/9/chartex" xmlns:cx4="http://schemas.microsoft.com/office/drawing/2016/5/10/chartex" xmlns:cx5="http://schemas.microsoft.com/office/drawing/2016/5/11/chartex" xmlns:cx6="http://schemas.microsoft.com/office/drawing/2016/5/12/chartex" xmlns:cx7="http://schemas.microsoft.com/office/drawing/2016/5/13/chartex" xmlns:cx8="http://schemas.microsoft.com/office/drawing/2016/5/14/chartex" xmlns:mc="http://schemas.openxmlformats.org/markup-compatibility/2006" xmlns:aink="http://schemas.microsoft.com/office/drawing/2016/ink" xmlns:am3d="http://schemas.microsoft.com/office/drawing/2017/model3d" xmlns:o="urn:schemas-microsoft-com:office:office" xmlns:oel="http://schemas.microsoft.com/office/2019/extlst" xmlns:r="http://schemas.openxmlformats.org/officeDocument/2006/relationships" xmlns:m="http://schemas.openxmlformats.org/officeDocument/2006/math" xmlns:v="urn:schemas-microsoft-com:vml" xmlns:wp14="http://schemas.microsoft.com/office/word/2010/wordprocessingDrawing" xmlns:wp="http://schemas.openxmlformats.org/drawingml/2006/wordprocessingDrawing" xmlns:w10="urn:schemas-microsoft-com:office:word" xmlns:w="http://schemas.openxmlformats.org/wordprocessingml/2006/main" xmlns:w14="http://schemas.microsoft.com/office/word/2010/wordml" xmlns:w15="http://schemas.microsoft.com/office/word/2012/wordml" xmlns:w16cex="http://schemas.microsoft.com/office/word/2018/wordml/cex" xmlns:w16cid="http://schemas.microsoft.com/office/word/2016/wordml/cid" xmlns:w16="http://schemas.microsoft.com/office/word/2018/wordml" xmlns:w16du="http://schemas.microsoft.com/office/word/2023/wordml/word16du" xmlns:w16sdtdh="http://schemas.microsoft.com/office/word/2020/wordml/sdtdatahash" xmlns:w16se="http://schemas.microsoft.com/office/word/2015/wordml/symex" xmlns:wpg="http://schemas.microsoft.com/office/word/2010/wordprocessingGroup" xmlns:wpi="http://schemas.microsoft.com/office/word/2010/wordprocessingInk" xmlns:wne="http://schemas.microsoft.com/office/word/2006/wordml" xmlns:wps="http://schemas.microsoft.com/office/word/2010/wordprocessingShape" mc:Ignorable="w14 w15 w16se w16cid w16 w16cex w16sdtdh w16du wp14">
+  <w:comment w:id="0" w:author="David Andres Herrera Ramirez" w:date="2025-07-17T11:39:00Z" w:initials="DH">
+    <w:p>
+      <w:r>
+        <w:rPr>
+          <w:rStyle w:val="CommentReference"/>
+        </w:rPr>
+        <w:annotationRef/>
+      </w:r>
+      <w:r>
+        <w:rPr>
+          <w:sz w:val="20"/>
+          <w:szCs w:val="20"/>
+        </w:rPr>
+        <w:t>give more focus, talk aboug growth and xylogenesis already</w:t>
+      </w:r>
+    </w:p>
+  </w:comment>
+  <w:comment w:id="1" w:author="David Andres Herrera Ramirez" w:date="2025-07-17T11:43:00Z" w:initials="DH">
+    <w:p>
+      <w:r>
+        <w:rPr>
+          <w:rStyle w:val="CommentReference"/>
+        </w:rPr>
+        <w:annotationRef/>
+      </w:r>
+      <w:r>
+        <w:rPr>
+          <w:sz w:val="20"/>
+          <w:szCs w:val="20"/>
+        </w:rPr>
+        <w:t>This is what this work is about, expand on this processess, what is know? what is not known that we can contribute with?</w:t>
+      </w:r>
+    </w:p>
+  </w:comment>
+  <w:comment w:id="2" w:author="David Andres Herrera Ramirez" w:date="2025-07-17T11:44:00Z" w:initials="DH">
+    <w:p>
+      <w:r>
+        <w:rPr>
+          <w:rStyle w:val="CommentReference"/>
+        </w:rPr>
+        <w:annotationRef/>
+      </w:r>
+      <w:r>
+        <w:rPr>
+          <w:sz w:val="20"/>
+          <w:szCs w:val="20"/>
+        </w:rPr>
+        <w:t xml:space="preserve">be clear about the differences or the novelty respect to what has been already reported. </w:t>
+      </w:r>
+    </w:p>
+  </w:comment>
+  <w:comment w:id="3" w:author="David Andres Herrera Ramirez" w:date="2025-07-17T11:42:00Z" w:initials="DH">
+    <w:p>
+      <w:r>
+        <w:rPr>
+          <w:rStyle w:val="CommentReference"/>
+        </w:rPr>
+        <w:annotationRef/>
+      </w:r>
+      <w:r>
+        <w:rPr>
+          <w:sz w:val="20"/>
+          <w:szCs w:val="20"/>
+        </w:rPr>
+        <w:t>ver landhouser 2015 and quentin 2014</w:t>
+      </w:r>
+    </w:p>
+  </w:comment>
+  <w:comment w:id="4" w:author="David Andres Herrera Ramirez" w:date="2025-07-17T11:47:00Z" w:initials="DH">
+    <w:p>
+      <w:r>
+        <w:rPr>
+          <w:rStyle w:val="CommentReference"/>
+        </w:rPr>
+        <w:annotationRef/>
+      </w:r>
+      <w:r>
+        <w:rPr>
+          <w:sz w:val="20"/>
+          <w:szCs w:val="20"/>
+        </w:rPr>
+        <w:t xml:space="preserve">seasons? </w:t>
+      </w:r>
+    </w:p>
+  </w:comment>
+  <w:comment w:id="5" w:author="David Andres Herrera Ramirez" w:date="2025-07-17T11:48:00Z" w:initials="DH">
+    <w:p>
+      <w:r>
+        <w:rPr>
+          <w:rStyle w:val="CommentReference"/>
+        </w:rPr>
+        <w:annotationRef/>
+      </w:r>
+      <w:r>
+        <w:rPr>
+          <w:sz w:val="20"/>
+          <w:szCs w:val="20"/>
+        </w:rPr>
+        <w:t>tratemos de incorporar esto en la introduccion como parte de los datos que tendremos disponibles</w:t>
+      </w:r>
+    </w:p>
+  </w:comment>
+  <w:comment w:id="6" w:author="David Andres Herrera Ramirez" w:date="2025-07-17T11:49:00Z" w:initials="DH">
+    <w:p>
+      <w:r>
+        <w:rPr>
+          <w:rStyle w:val="CommentReference"/>
+        </w:rPr>
+        <w:annotationRef/>
+      </w:r>
+      <w:r>
+        <w:rPr>
+          <w:sz w:val="20"/>
+          <w:szCs w:val="20"/>
+        </w:rPr>
+        <w:t xml:space="preserve">in the most recent formed wood? </w:t>
+      </w:r>
+    </w:p>
+  </w:comment>
+  <w:comment w:id="7" w:author="David Andres Herrera Ramirez" w:date="2025-07-17T11:50:00Z" w:initials="DH">
+    <w:p>
+      <w:r>
+        <w:rPr>
+          <w:rStyle w:val="CommentReference"/>
+        </w:rPr>
+        <w:annotationRef/>
+      </w:r>
+      <w:r>
+        <w:rPr>
+          <w:sz w:val="20"/>
+          <w:szCs w:val="20"/>
+        </w:rPr>
+        <w:t>be more specific, describe the variation and the expected differences between the strategies</w:t>
+      </w:r>
+    </w:p>
+  </w:comment>
+</w:comments>
+</file>
+
+<file path=word/commentsExtended.xml><?xml version="1.0" encoding="utf-8"?>
+<w15:commentsEx xmlns:wpc="http://schemas.microsoft.com/office/word/2010/wordprocessingCanvas" xmlns:cx="http://schemas.microsoft.com/office/drawing/2014/chartex" xmlns:cx1="http://schemas.microsoft.com/office/drawing/2015/9/8/chartex" xmlns:cx2="http://schemas.microsoft.com/office/drawing/2015/10/21/chartex" xmlns:cx3="http://schemas.microsoft.com/office/drawing/2016/5/9/chartex" xmlns:cx4="http://schemas.microsoft.com/office/drawing/2016/5/10/chartex" xmlns:cx5="http://schemas.microsoft.com/office/drawing/2016/5/11/chartex" xmlns:cx6="http://schemas.microsoft.com/office/drawing/2016/5/12/chartex" xmlns:cx7="http://schemas.microsoft.com/office/drawing/2016/5/13/chartex" xmlns:cx8="http://schemas.microsoft.com/office/drawing/2016/5/14/chartex" xmlns:mc="http://schemas.openxmlformats.org/markup-compatibility/2006" xmlns:aink="http://schemas.microsoft.com/office/drawing/2016/ink" xmlns:am3d="http://schemas.microsoft.com/office/drawing/2017/model3d" xmlns:o="urn:schemas-microsoft-com:office:office" xmlns:oel="http://schemas.microsoft.com/office/2019/extlst" xmlns:r="http://schemas.openxmlformats.org/officeDocument/2006/relationships" xmlns:m="http://schemas.openxmlformats.org/officeDocument/2006/math" xmlns:v="urn:schemas-microsoft-com:vml" xmlns:wp14="http://schemas.microsoft.com/office/word/2010/wordprocessingDrawing" xmlns:wp="http://schemas.openxmlformats.org/drawingml/2006/wordprocessingDrawing" xmlns:w10="urn:schemas-microsoft-com:office:word" xmlns:w="http://schemas.openxmlformats.org/wordprocessingml/2006/main" xmlns:w14="http://schemas.microsoft.com/office/word/2010/wordml" xmlns:w15="http://schemas.microsoft.com/office/word/2012/wordml" xmlns:w16cex="http://schemas.microsoft.com/office/word/2018/wordml/cex" xmlns:w16cid="http://schemas.microsoft.com/office/word/2016/wordml/cid" xmlns:w16="http://schemas.microsoft.com/office/word/2018/wordml" xmlns:w16du="http://schemas.microsoft.com/office/word/2023/wordml/word16du" xmlns:w16sdtdh="http://schemas.microsoft.com/office/word/2020/wordml/sdtdatahash" xmlns:w16se="http://schemas.microsoft.com/office/word/2015/wordml/symex" xmlns:wpg="http://schemas.microsoft.com/office/word/2010/wordprocessingGroup" xmlns:wpi="http://schemas.microsoft.com/office/word/2010/wordprocessingInk" xmlns:wne="http://schemas.microsoft.com/office/word/2006/wordml" xmlns:wps="http://schemas.microsoft.com/office/word/2010/wordprocessingShape" mc:Ignorable="w14 w15 w16se w16cid w16 w16cex w16sdtdh w16du wp14">
+  <w15:commentEx w15:paraId="42A6B946" w15:done="0"/>
+  <w15:commentEx w15:paraId="0F2505A6" w15:done="0"/>
+  <w15:commentEx w15:paraId="61A40162" w15:paraIdParent="0F2505A6" w15:done="0"/>
+  <w15:commentEx w15:paraId="1B9166AC" w15:done="0"/>
+  <w15:commentEx w15:paraId="232FA401" w15:done="0"/>
+  <w15:commentEx w15:paraId="5AD99ED7" w15:done="0"/>
+  <w15:commentEx w15:paraId="0BFCA6DD" w15:done="0"/>
+  <w15:commentEx w15:paraId="5E43FCC2" w15:done="0"/>
+</w15:commentsEx>
+</file>
+
+<file path=word/commentsExtensible.xml><?xml version="1.0" encoding="utf-8"?>
+<w16cex:commentsExtensible xmlns:wpc="http://schemas.microsoft.com/office/word/2010/wordprocessingCanvas" xmlns:cx="http://schemas.microsoft.com/office/drawing/2014/chartex" xmlns:cx1="http://schemas.microsoft.com/office/drawing/2015/9/8/chartex" xmlns:cx2="http://schemas.microsoft.com/office/drawing/2015/10/21/chartex" xmlns:cx3="http://schemas.microsoft.com/office/drawing/2016/5/9/chartex" xmlns:cx4="http://schemas.microsoft.com/office/drawing/2016/5/10/chartex" xmlns:cx5="http://schemas.microsoft.com/office/drawing/2016/5/11/chartex" xmlns:cx6="http://schemas.microsoft.com/office/drawing/2016/5/12/chartex" xmlns:cx7="http://schemas.microsoft.com/office/drawing/2016/5/13/chartex" xmlns:cx8="http://schemas.microsoft.com/office/drawing/2016/5/14/chartex" xmlns:cr="http://schemas.microsoft.com/office/comments/2020/reactions" xmlns:mc="http://schemas.openxmlformats.org/markup-compatibility/2006" xmlns:aink="http://schemas.microsoft.com/office/drawing/2016/ink" xmlns:am3d="http://schemas.microsoft.com/office/drawing/2017/model3d" xmlns:o="urn:schemas-microsoft-com:office:office" xmlns:oel="http://schemas.microsoft.com/office/2019/extlst" xmlns:r="http://schemas.openxmlformats.org/officeDocument/2006/relationships" xmlns:m="http://schemas.openxmlformats.org/officeDocument/2006/math" xmlns:v="urn:schemas-microsoft-com:vml" xmlns:wp14="http://schemas.microsoft.com/office/word/2010/wordprocessingDrawing" xmlns:wp="http://schemas.openxmlformats.org/drawingml/2006/wordprocessingDrawing" xmlns:w10="urn:schemas-microsoft-com:office:word" xmlns:w="http://schemas.openxmlformats.org/wordprocessingml/2006/main" xmlns:w14="http://schemas.microsoft.com/office/word/2010/wordml" xmlns:w15="http://schemas.microsoft.com/office/word/2012/wordml" xmlns:w16cex="http://schemas.microsoft.com/office/word/2018/wordml/cex" xmlns:w16cid="http://schemas.microsoft.com/office/word/2016/wordml/cid" xmlns:w16="http://schemas.microsoft.com/office/word/2018/wordml" xmlns:w16du="http://schemas.microsoft.com/office/word/2023/wordml/word16du" xmlns:w16sdtdh="http://schemas.microsoft.com/office/word/2020/wordml/sdtdatahash" xmlns:w16se="http://schemas.microsoft.com/office/word/2015/wordml/symex" xmlns:wpg="http://schemas.microsoft.com/office/word/2010/wordprocessingGroup" xmlns:wpi="http://schemas.microsoft.com/office/word/2010/wordprocessingInk" xmlns:wne="http://schemas.microsoft.com/office/word/2006/wordml" xmlns:wps="http://schemas.microsoft.com/office/word/2010/wordprocessingShape" mc:Ignorable="w14 w15 w16se w16cid w16 w16cex w16sdtdh cr w16du wp14">
+  <w16cex:commentExtensible w16cex:durableId="54886F31" w16cex:dateUtc="2025-07-17T15:39:00Z"/>
+  <w16cex:commentExtensible w16cex:durableId="52F4D194" w16cex:dateUtc="2025-07-17T15:43:00Z"/>
+  <w16cex:commentExtensible w16cex:durableId="6CA1F249" w16cex:dateUtc="2025-07-17T15:44:00Z"/>
+  <w16cex:commentExtensible w16cex:durableId="2195ED9F" w16cex:dateUtc="2025-07-17T15:42:00Z"/>
+  <w16cex:commentExtensible w16cex:durableId="429C6D80" w16cex:dateUtc="2025-07-17T15:47:00Z"/>
+  <w16cex:commentExtensible w16cex:durableId="3CB393CE" w16cex:dateUtc="2025-07-17T15:48:00Z"/>
+  <w16cex:commentExtensible w16cex:durableId="093907C9" w16cex:dateUtc="2025-07-17T15:49:00Z"/>
+  <w16cex:commentExtensible w16cex:durableId="437210A6" w16cex:dateUtc="2025-07-17T15:50:00Z"/>
+</w16cex:commentsExtensible>
+</file>
+
+<file path=word/commentsIds.xml><?xml version="1.0" encoding="utf-8"?>
+<w16cid:commentsIds xmlns:wpc="http://schemas.microsoft.com/office/word/2010/wordprocessingCanvas" xmlns:cx="http://schemas.microsoft.com/office/drawing/2014/chartex" xmlns:cx1="http://schemas.microsoft.com/office/drawing/2015/9/8/chartex" xmlns:cx2="http://schemas.microsoft.com/office/drawing/2015/10/21/chartex" xmlns:cx3="http://schemas.microsoft.com/office/drawing/2016/5/9/chartex" xmlns:cx4="http://schemas.microsoft.com/office/drawing/2016/5/10/chartex" xmlns:cx5="http://schemas.microsoft.com/office/drawing/2016/5/11/chartex" xmlns:cx6="http://schemas.microsoft.com/office/drawing/2016/5/12/chartex" xmlns:cx7="http://schemas.microsoft.com/office/drawing/2016/5/13/chartex" xmlns:cx8="http://schemas.microsoft.com/office/drawing/2016/5/14/chartex" xmlns:mc="http://schemas.openxmlformats.org/markup-compatibility/2006" xmlns:aink="http://schemas.microsoft.com/office/drawing/2016/ink" xmlns:am3d="http://schemas.microsoft.com/office/drawing/2017/model3d" xmlns:o="urn:schemas-microsoft-com:office:office" xmlns:oel="http://schemas.microsoft.com/office/2019/extlst" xmlns:r="http://schemas.openxmlformats.org/officeDocument/2006/relationships" xmlns:m="http://schemas.openxmlformats.org/officeDocument/2006/math" xmlns:v="urn:schemas-microsoft-com:vml" xmlns:wp14="http://schemas.microsoft.com/office/word/2010/wordprocessingDrawing" xmlns:wp="http://schemas.openxmlformats.org/drawingml/2006/wordprocessingDrawing" xmlns:w10="urn:schemas-microsoft-com:office:word" xmlns:w="http://schemas.openxmlformats.org/wordprocessingml/2006/main" xmlns:w14="http://schemas.microsoft.com/office/word/2010/wordml" xmlns:w15="http://schemas.microsoft.com/office/word/2012/wordml" xmlns:w16cex="http://schemas.microsoft.com/office/word/2018/wordml/cex" xmlns:w16cid="http://schemas.microsoft.com/office/word/2016/wordml/cid" xmlns:w16="http://schemas.microsoft.com/office/word/2018/wordml" xmlns:w16du="http://schemas.microsoft.com/office/word/2023/wordml/word16du" xmlns:w16sdtdh="http://schemas.microsoft.com/office/word/2020/wordml/sdtdatahash" xmlns:w16se="http://schemas.microsoft.com/office/word/2015/wordml/symex" xmlns:wpg="http://schemas.microsoft.com/office/word/2010/wordprocessingGroup" xmlns:wpi="http://schemas.microsoft.com/office/word/2010/wordprocessingInk" xmlns:wne="http://schemas.microsoft.com/office/word/2006/wordml" xmlns:wps="http://schemas.microsoft.com/office/word/2010/wordprocessingShape" mc:Ignorable="w14 w15 w16se w16cid w16 w16cex w16sdtdh w16du wp14">
+  <w16cid:commentId w16cid:paraId="42A6B946" w16cid:durableId="54886F31"/>
+  <w16cid:commentId w16cid:paraId="0F2505A6" w16cid:durableId="52F4D194"/>
+  <w16cid:commentId w16cid:paraId="61A40162" w16cid:durableId="6CA1F249"/>
+  <w16cid:commentId w16cid:paraId="1B9166AC" w16cid:durableId="2195ED9F"/>
+  <w16cid:commentId w16cid:paraId="232FA401" w16cid:durableId="429C6D80"/>
+  <w16cid:commentId w16cid:paraId="5AD99ED7" w16cid:durableId="3CB393CE"/>
+  <w16cid:commentId w16cid:paraId="0BFCA6DD" w16cid:durableId="093907C9"/>
+  <w16cid:commentId w16cid:paraId="5E43FCC2" w16cid:durableId="437210A6"/>
+</w16cid:commentsIds>
+</file>
+
 <file path=word/numbering.xml><?xml version="1.0" encoding="utf-8"?>
-<w:numbering xmlns:wpc="http://schemas.microsoft.com/office/word/2010/wordprocessingCanvas" xmlns:cx="http://schemas.microsoft.com/office/drawing/2014/chartex" xmlns:cx1="http://schemas.microsoft.com/office/drawing/2015/9/8/chartex" xmlns:cx2="http://schemas.microsoft.com/office/drawing/2015/10/21/chartex" xmlns:cx3="http://schemas.microsoft.com/office/drawing/2016/5/9/chartex" xmlns:cx4="http://schemas.microsoft.com/office/drawing/2016/5/10/chartex" xmlns:cx5="http://schemas.microsoft.com/office/drawing/2016/5/11/chartex" xmlns:cx6="http://schemas.microsoft.com/office/drawing/2016/5/12/chartex" xmlns:cx7="http://schemas.microsoft.com/office/drawing/2016/5/13/chartex" xmlns:cx8="http://schemas.microsoft.com/office/drawing/2016/5/14/chartex" xmlns:mc="http://schemas.openxmlformats.org/markup-compatibility/2006" xmlns:aink="http://schemas.microsoft.com/office/drawing/2016/ink" xmlns:am3d="http://schemas.microsoft.com/office/drawing/2017/model3d" xmlns:o="urn:schemas-microsoft-com:office:office" xmlns:r="http://schemas.openxmlformats.org/officeDocument/2006/relationships" xmlns:m="http://schemas.openxmlformats.org/officeDocument/2006/math" xmlns:v="urn:schemas-microsoft-com:vml" xmlns:wp14="http://schemas.microsoft.com/office/word/2010/wordprocessingDrawing" xmlns:wp="http://schemas.openxmlformats.org/drawingml/2006/wordprocessingDrawing" xmlns:w10="urn:schemas-microsoft-com:office:word" xmlns:w="http://schemas.openxmlformats.org/wordprocessingml/2006/main" xmlns:w14="http://schemas.microsoft.com/office/word/2010/wordml" xmlns:w15="http://schemas.microsoft.com/office/word/2012/wordml" xmlns:w16cex="http://schemas.microsoft.com/office/word/2018/wordml/cex" xmlns:w16cid="http://schemas.microsoft.com/office/word/2016/wordml/cid" xmlns:w16="http://schemas.microsoft.com/office/word/2018/wordml" xmlns:w16sdtdh="http://schemas.microsoft.com/office/word/2020/wordml/sdtdatahash" xmlns:w16se="http://schemas.microsoft.com/office/word/2015/wordml/symex" xmlns:wpg="http://schemas.microsoft.com/office/word/2010/wordprocessingGroup" xmlns:wpi="http://schemas.microsoft.com/office/word/2010/wordprocessingInk" xmlns:wne="http://schemas.microsoft.com/office/word/2006/wordml" xmlns:wps="http://schemas.microsoft.com/office/word/2010/wordprocessingShape" mc:Ignorable="w14 w15 w16se w16cid w16 w16cex w16sdtdh wp14">
+<w:numbering xmlns:wpc="http://schemas.microsoft.com/office/word/2010/wordprocessingCanvas" xmlns:cx="http://schemas.microsoft.com/office/drawing/2014/chartex" xmlns:cx1="http://schemas.microsoft.com/office/drawing/2015/9/8/chartex" xmlns:cx2="http://schemas.microsoft.com/office/drawing/2015/10/21/chartex" xmlns:cx3="http://schemas.microsoft.com/office/drawing/2016/5/9/chartex" xmlns:cx4="http://schemas.microsoft.com/office/drawing/2016/5/10/chartex" xmlns:cx5="http://schemas.microsoft.com/office/drawing/2016/5/11/chartex" xmlns:cx6="http://schemas.microsoft.com/office/drawing/2016/5/12/chartex" xmlns:cx7="http://schemas.microsoft.com/office/drawing/2016/5/13/chartex" xmlns:cx8="http://schemas.microsoft.com/office/drawing/2016/5/14/chartex" xmlns:mc="http://schemas.openxmlformats.org/markup-compatibility/2006" xmlns:aink="http://schemas.microsoft.com/office/drawing/2016/ink" xmlns:am3d="http://schemas.microsoft.com/office/drawing/2017/model3d" xmlns:o="urn:schemas-microsoft-com:office:office" xmlns:oel="http://schemas.microsoft.com/office/2019/extlst" xmlns:r="http://schemas.openxmlformats.org/officeDocument/2006/relationships" xmlns:m="http://schemas.openxmlformats.org/officeDocument/2006/math" xmlns:v="urn:schemas-microsoft-com:vml" xmlns:wp14="http://schemas.microsoft.com/office/word/2010/wordprocessingDrawing" xmlns:wp="http://schemas.openxmlformats.org/drawingml/2006/wordprocessingDrawing" xmlns:w10="urn:schemas-microsoft-com:office:word" xmlns:w="http://schemas.openxmlformats.org/wordprocessingml/2006/main" xmlns:w14="http://schemas.microsoft.com/office/word/2010/wordml" xmlns:w15="http://schemas.microsoft.com/office/word/2012/wordml" xmlns:w16cex="http://schemas.microsoft.com/office/word/2018/wordml/cex" xmlns:w16cid="http://schemas.microsoft.com/office/word/2016/wordml/cid" xmlns:w16="http://schemas.microsoft.com/office/word/2018/wordml" xmlns:w16du="http://schemas.microsoft.com/office/word/2023/wordml/word16du" xmlns:w16sdtdh="http://schemas.microsoft.com/office/word/2020/wordml/sdtdatahash" xmlns:w16se="http://schemas.microsoft.com/office/word/2015/wordml/symex" xmlns:wpg="http://schemas.microsoft.com/office/word/2010/wordprocessingGroup" xmlns:wpi="http://schemas.microsoft.com/office/word/2010/wordprocessingInk" xmlns:wne="http://schemas.microsoft.com/office/word/2006/wordml" xmlns:wps="http://schemas.microsoft.com/office/word/2010/wordprocessingShape" mc:Ignorable="w14 w15 w16se w16cid w16 w16cex w16sdtdh w16du wp14">
   <w:abstractNum w:abstractNumId="0" w15:restartNumberingAfterBreak="0">
     <w:nsid w:val="201335FE"/>
     <w:multiLevelType w:val="hybridMultilevel"/>
@@ -1346,14 +1548,22 @@
       </w:rPr>
     </w:lvl>
   </w:abstractNum>
-  <w:num w:numId="1">
+  <w:num w:numId="1" w16cid:durableId="1567301373">
     <w:abstractNumId w:val="0"/>
   </w:num>
 </w:numbering>
 </file>
 
+<file path=word/people.xml><?xml version="1.0" encoding="utf-8"?>
+<w15:people xmlns:wpc="http://schemas.microsoft.com/office/word/2010/wordprocessingCanvas" xmlns:cx="http://schemas.microsoft.com/office/drawing/2014/chartex" xmlns:cx1="http://schemas.microsoft.com/office/drawing/2015/9/8/chartex" xmlns:cx2="http://schemas.microsoft.com/office/drawing/2015/10/21/chartex" xmlns:cx3="http://schemas.microsoft.com/office/drawing/2016/5/9/chartex" xmlns:cx4="http://schemas.microsoft.com/office/drawing/2016/5/10/chartex" xmlns:cx5="http://schemas.microsoft.com/office/drawing/2016/5/11/chartex" xmlns:cx6="http://schemas.microsoft.com/office/drawing/2016/5/12/chartex" xmlns:cx7="http://schemas.microsoft.com/office/drawing/2016/5/13/chartex" xmlns:cx8="http://schemas.microsoft.com/office/drawing/2016/5/14/chartex" xmlns:mc="http://schemas.openxmlformats.org/markup-compatibility/2006" xmlns:aink="http://schemas.microsoft.com/office/drawing/2016/ink" xmlns:am3d="http://schemas.microsoft.com/office/drawing/2017/model3d" xmlns:o="urn:schemas-microsoft-com:office:office" xmlns:oel="http://schemas.microsoft.com/office/2019/extlst" xmlns:r="http://schemas.openxmlformats.org/officeDocument/2006/relationships" xmlns:m="http://schemas.openxmlformats.org/officeDocument/2006/math" xmlns:v="urn:schemas-microsoft-com:vml" xmlns:wp14="http://schemas.microsoft.com/office/word/2010/wordprocessingDrawing" xmlns:wp="http://schemas.openxmlformats.org/drawingml/2006/wordprocessingDrawing" xmlns:w10="urn:schemas-microsoft-com:office:word" xmlns:w="http://schemas.openxmlformats.org/wordprocessingml/2006/main" xmlns:w14="http://schemas.microsoft.com/office/word/2010/wordml" xmlns:w15="http://schemas.microsoft.com/office/word/2012/wordml" xmlns:w16cex="http://schemas.microsoft.com/office/word/2018/wordml/cex" xmlns:w16cid="http://schemas.microsoft.com/office/word/2016/wordml/cid" xmlns:w16="http://schemas.microsoft.com/office/word/2018/wordml" xmlns:w16du="http://schemas.microsoft.com/office/word/2023/wordml/word16du" xmlns:w16sdtdh="http://schemas.microsoft.com/office/word/2020/wordml/sdtdatahash" xmlns:w16se="http://schemas.microsoft.com/office/word/2015/wordml/symex" xmlns:wpg="http://schemas.microsoft.com/office/word/2010/wordprocessingGroup" xmlns:wpi="http://schemas.microsoft.com/office/word/2010/wordprocessingInk" xmlns:wne="http://schemas.microsoft.com/office/word/2006/wordml" xmlns:wps="http://schemas.microsoft.com/office/word/2010/wordprocessingShape" mc:Ignorable="w14 w15 w16se w16cid w16 w16cex w16sdtdh w16du wp14">
+  <w15:person w15:author="David Andres Herrera Ramirez">
+    <w15:presenceInfo w15:providerId="Windows Live" w15:userId="93784bb15fe31521"/>
+  </w15:person>
+</w15:people>
+</file>
+
 <file path=word/styles.xml><?xml version="1.0" encoding="utf-8"?>
-<w:styles xmlns:mc="http://schemas.openxmlformats.org/markup-compatibility/2006" xmlns:r="http://schemas.openxmlformats.org/officeDocument/2006/relationships" xmlns:w="http://schemas.openxmlformats.org/wordprocessingml/2006/main" xmlns:w14="http://schemas.microsoft.com/office/word/2010/wordml" xmlns:w15="http://schemas.microsoft.com/office/word/2012/wordml" xmlns:w16cex="http://schemas.microsoft.com/office/word/2018/wordml/cex" xmlns:w16cid="http://schemas.microsoft.com/office/word/2016/wordml/cid" xmlns:w16="http://schemas.microsoft.com/office/word/2018/wordml" xmlns:w16sdtdh="http://schemas.microsoft.com/office/word/2020/wordml/sdtdatahash" xmlns:w16se="http://schemas.microsoft.com/office/word/2015/wordml/symex" mc:Ignorable="w14 w15 w16se w16cid w16 w16cex w16sdtdh">
+<w:styles xmlns:mc="http://schemas.openxmlformats.org/markup-compatibility/2006" xmlns:r="http://schemas.openxmlformats.org/officeDocument/2006/relationships" xmlns:w="http://schemas.openxmlformats.org/wordprocessingml/2006/main" xmlns:w14="http://schemas.microsoft.com/office/word/2010/wordml" xmlns:w15="http://schemas.microsoft.com/office/word/2012/wordml" xmlns:w16cex="http://schemas.microsoft.com/office/word/2018/wordml/cex" xmlns:w16cid="http://schemas.microsoft.com/office/word/2016/wordml/cid" xmlns:w16="http://schemas.microsoft.com/office/word/2018/wordml" xmlns:w16du="http://schemas.microsoft.com/office/word/2023/wordml/word16du" xmlns:w16sdtdh="http://schemas.microsoft.com/office/word/2020/wordml/sdtdatahash" xmlns:w16se="http://schemas.microsoft.com/office/word/2015/wordml/symex" mc:Ignorable="w14 w15 w16se w16cid w16 w16cex w16sdtdh w16du">
   <w:docDefaults>
     <w:rPrDefault>
       <w:rPr>
@@ -1752,13 +1962,13 @@
     <w:qFormat/>
     <w:rsid w:val="00BA3DFA"/>
   </w:style>
-  <w:style w:type="character" w:default="1" w:styleId="Fuentedeprrafopredeter">
+  <w:style w:type="character" w:default="1" w:styleId="DefaultParagraphFont">
     <w:name w:val="Default Paragraph Font"/>
     <w:uiPriority w:val="1"/>
     <w:semiHidden/>
     <w:unhideWhenUsed/>
   </w:style>
-  <w:style w:type="table" w:default="1" w:styleId="Tablanormal">
+  <w:style w:type="table" w:default="1" w:styleId="TableNormal">
     <w:name w:val="Normal Table"/>
     <w:uiPriority w:val="99"/>
     <w:semiHidden/>
@@ -1773,13 +1983,13 @@
       </w:tblCellMar>
     </w:tblPr>
   </w:style>
-  <w:style w:type="numbering" w:default="1" w:styleId="Sinlista">
+  <w:style w:type="numbering" w:default="1" w:styleId="NoList">
     <w:name w:val="No List"/>
     <w:uiPriority w:val="99"/>
     <w:semiHidden/>
     <w:unhideWhenUsed/>
   </w:style>
-  <w:style w:type="paragraph" w:styleId="Bibliografa">
+  <w:style w:type="paragraph" w:styleId="Bibliography">
     <w:name w:val="Bibliography"/>
     <w:basedOn w:val="Normal"/>
     <w:next w:val="Normal"/>
@@ -1791,7 +2001,7 @@
       <w:ind w:left="720" w:hanging="720"/>
     </w:pPr>
   </w:style>
-  <w:style w:type="paragraph" w:styleId="Prrafodelista">
+  <w:style w:type="paragraph" w:styleId="ListParagraph">
     <w:name w:val="List Paragraph"/>
     <w:basedOn w:val="Normal"/>
     <w:uiPriority w:val="34"/>
@@ -1801,6 +2011,74 @@
       <w:ind w:left="720"/>
       <w:contextualSpacing/>
     </w:pPr>
+  </w:style>
+  <w:style w:type="character" w:styleId="CommentReference">
+    <w:name w:val="annotation reference"/>
+    <w:basedOn w:val="DefaultParagraphFont"/>
+    <w:uiPriority w:val="99"/>
+    <w:semiHidden/>
+    <w:unhideWhenUsed/>
+    <w:rsid w:val="00DD7636"/>
+    <w:rPr>
+      <w:sz w:val="16"/>
+      <w:szCs w:val="16"/>
+    </w:rPr>
+  </w:style>
+  <w:style w:type="paragraph" w:styleId="CommentText">
+    <w:name w:val="annotation text"/>
+    <w:basedOn w:val="Normal"/>
+    <w:link w:val="CommentTextChar"/>
+    <w:uiPriority w:val="99"/>
+    <w:semiHidden/>
+    <w:unhideWhenUsed/>
+    <w:rsid w:val="00DD7636"/>
+    <w:pPr>
+      <w:spacing w:line="240" w:lineRule="auto"/>
+    </w:pPr>
+    <w:rPr>
+      <w:sz w:val="20"/>
+      <w:szCs w:val="20"/>
+    </w:rPr>
+  </w:style>
+  <w:style w:type="character" w:customStyle="1" w:styleId="CommentTextChar">
+    <w:name w:val="Comment Text Char"/>
+    <w:basedOn w:val="DefaultParagraphFont"/>
+    <w:link w:val="CommentText"/>
+    <w:uiPriority w:val="99"/>
+    <w:semiHidden/>
+    <w:rsid w:val="00DD7636"/>
+    <w:rPr>
+      <w:sz w:val="20"/>
+      <w:szCs w:val="20"/>
+    </w:rPr>
+  </w:style>
+  <w:style w:type="paragraph" w:styleId="CommentSubject">
+    <w:name w:val="annotation subject"/>
+    <w:basedOn w:val="CommentText"/>
+    <w:next w:val="CommentText"/>
+    <w:link w:val="CommentSubjectChar"/>
+    <w:uiPriority w:val="99"/>
+    <w:semiHidden/>
+    <w:unhideWhenUsed/>
+    <w:rsid w:val="00DD7636"/>
+    <w:rPr>
+      <w:b/>
+      <w:bCs/>
+    </w:rPr>
+  </w:style>
+  <w:style w:type="character" w:customStyle="1" w:styleId="CommentSubjectChar">
+    <w:name w:val="Comment Subject Char"/>
+    <w:basedOn w:val="CommentTextChar"/>
+    <w:link w:val="CommentSubject"/>
+    <w:uiPriority w:val="99"/>
+    <w:semiHidden/>
+    <w:rsid w:val="00DD7636"/>
+    <w:rPr>
+      <w:b/>
+      <w:bCs/>
+      <w:sz w:val="20"/>
+      <w:szCs w:val="20"/>
+    </w:rPr>
   </w:style>
 </w:styles>
 </file>

</xml_diff>